<commit_message>
commit voor week 7&8
Signed-off-by: BeWaldorf <vendorofdarkness@gmail.com>
</commit_message>
<xml_diff>
--- a/WekelijksRapport.docx
+++ b/WekelijksRapport.docx
@@ -149,19 +149,7 @@
               <w:rPr>
                 <w:rFonts w:ascii="Calibri" w:hAnsi="Calibri"/>
               </w:rPr>
-              <w:t xml:space="preserve">Student(e) :                             </w:t>
-            </w:r>
-            <w:r>
-              <w:rPr>
-                <w:rFonts w:ascii="Calibri" w:hAnsi="Calibri"/>
-              </w:rPr>
-              <w:t>Verheyden David</w:t>
-            </w:r>
-            <w:r>
-              <w:rPr>
-                <w:rFonts w:ascii="Calibri" w:hAnsi="Calibri"/>
-              </w:rPr>
-              <w:t xml:space="preserve">                          </w:t>
+              <w:t xml:space="preserve">Student(e) :                             Verheyden David                          </w:t>
             </w:r>
           </w:p>
         </w:tc>
@@ -262,14 +250,7 @@
                 <w:rFonts w:ascii="Calibri" w:hAnsi="Calibri"/>
                 <w:sz w:val="24"/>
               </w:rPr>
-              <w:t xml:space="preserve">Week 6 : </w:t>
-            </w:r>
-            <w:r>
-              <w:rPr>
-                <w:rFonts w:ascii="Calibri" w:hAnsi="Calibri"/>
-                <w:sz w:val="24"/>
-              </w:rPr>
-              <w:t>Nakijken van composefuncties en error ivm met afbeeldingen/ mipmaps nakijken en test van amazon API</w:t>
+              <w:t>Week 6 : Nakijken van composefuncties en error ivm met afbeeldingen/ mipmaps nakijken en test van amazon API</w:t>
             </w:r>
           </w:p>
         </w:tc>
@@ -369,7 +350,14 @@
                 <w:rFonts w:ascii="Calibri" w:hAnsi="Calibri"/>
                 <w:sz w:val="24"/>
               </w:rPr>
-              <w:t>Week 7 :</w:t>
+              <w:t xml:space="preserve">Week 7 : </w:t>
+            </w:r>
+            <w:r>
+              <w:rPr>
+                <w:rFonts w:ascii="Calibri" w:hAnsi="Calibri"/>
+                <w:sz w:val="24"/>
+              </w:rPr>
+              <w:t xml:space="preserve">opzetten van MVVM structuur, met name basis voor de M VM </w:t>
             </w:r>
           </w:p>
         </w:tc>
@@ -469,7 +457,14 @@
                 <w:rFonts w:ascii="Calibri" w:hAnsi="Calibri"/>
                 <w:sz w:val="24"/>
               </w:rPr>
-              <w:t>Week 8 :</w:t>
+              <w:t xml:space="preserve">Week 8 : </w:t>
+            </w:r>
+            <w:r>
+              <w:rPr>
+                <w:rFonts w:ascii="Calibri" w:hAnsi="Calibri"/>
+                <w:sz w:val="24"/>
+              </w:rPr>
+              <w:t>opzetten van het searchitem model en verdere uyitwerking MVVM</w:t>
             </w:r>
           </w:p>
         </w:tc>
@@ -1292,6 +1287,7 @@
     <w:qFormat/>
     <w:pPr>
       <w:widowControl/>
+      <w:suppressAutoHyphens w:val="true"/>
       <w:bidi w:val="0"/>
       <w:spacing w:before="0" w:after="0"/>
       <w:jc w:val="left"/>
@@ -1408,6 +1404,7 @@
     <w:rsid w:val="008855f4"/>
     <w:pPr>
       <w:widowControl/>
+      <w:suppressAutoHyphens w:val="true"/>
       <w:bidi w:val="0"/>
       <w:spacing w:before="0" w:after="0"/>
       <w:jc w:val="left"/>

</xml_diff>

<commit_message>
update week 10 + online link update
Signed-off-by: BeWaldorf <vendorofdarkness@gmail.com>
</commit_message>
<xml_diff>
--- a/WekelijksRapport.docx
+++ b/WekelijksRapport.docx
@@ -250,14 +250,7 @@
                 <w:rFonts w:ascii="Calibri" w:hAnsi="Calibri"/>
                 <w:sz w:val="24"/>
               </w:rPr>
-              <w:t xml:space="preserve">Week 6 :  </w:t>
-            </w:r>
-            <w:r>
-              <w:rPr>
-                <w:rFonts w:ascii="Calibri" w:hAnsi="Calibri"/>
-                <w:sz w:val="24"/>
-              </w:rPr>
-              <w:t>research en aanmaak leeg project.</w:t>
+              <w:t>Week 6 :  research en aanmaak leeg project.</w:t>
             </w:r>
           </w:p>
         </w:tc>
@@ -657,7 +650,14 @@
                 <w:rFonts w:ascii="Calibri" w:hAnsi="Calibri"/>
                 <w:sz w:val="24"/>
               </w:rPr>
-              <w:t>Week 10 :</w:t>
+              <w:t xml:space="preserve">Week 10 : </w:t>
+            </w:r>
+            <w:r>
+              <w:rPr>
+                <w:rFonts w:ascii="Calibri" w:hAnsi="Calibri"/>
+                <w:sz w:val="24"/>
+              </w:rPr>
+              <w:t>Onderzoek alternatief op amazon API + home view weergave van de app + update van alle gradle implementations</w:t>
             </w:r>
           </w:p>
         </w:tc>

</xml_diff>

<commit_message>
Revert "update week 11 na poging hilt implementatie"
This reverts commit fd42ae1cbae14278380a08ae9beeea05e6d77e3f.

Signed-off-by: BeWaldorf <vendorofdarkness@gmail.com>
</commit_message>
<xml_diff>
--- a/WekelijksRapport.docx
+++ b/WekelijksRapport.docx
@@ -650,14 +650,7 @@
                 <w:rFonts w:ascii="Calibri" w:hAnsi="Calibri"/>
                 <w:sz w:val="24"/>
               </w:rPr>
-              <w:t xml:space="preserve">Week 10 : </w:t>
-            </w:r>
-            <w:r>
-              <w:rPr>
-                <w:rFonts w:ascii="Calibri" w:hAnsi="Calibri"/>
-                <w:sz w:val="24"/>
-              </w:rPr>
-              <w:t>Onderzoek alternatief op amazon API + home view weergave van de app + update van alle gradle implementations</w:t>
+              <w:t>Week 10 : Onderzoek alternatief op amazon API + home view weergave van de app + update van alle gradle implementations</w:t>
             </w:r>
           </w:p>
         </w:tc>
@@ -759,7 +752,15 @@
                 <w:sz w:val="24"/>
                 <w:szCs w:val="24"/>
               </w:rPr>
-              <w:t>Week 11 :</w:t>
+              <w:t xml:space="preserve">Week 11 : </w:t>
+            </w:r>
+            <w:r>
+              <w:rPr>
+                <w:rFonts w:ascii="Calibri" w:hAnsi="Calibri"/>
+                <w:sz w:val="24"/>
+                <w:szCs w:val="24"/>
+              </w:rPr>
+              <w:t>werken rond dependency injection, firebase en opzet API</w:t>
             </w:r>
           </w:p>
         </w:tc>

</xml_diff>